<commit_message>
server and file updates/fixes
</commit_message>
<xml_diff>
--- a/backend/templates/fsic-owner.docx
+++ b/backend/templates/fsic-owner.docx
@@ -441,7 +441,7 @@
                   <wp:posOffset>871855</wp:posOffset>
                 </wp:positionH>
                 <wp:positionV relativeFrom="paragraph">
-                  <wp:posOffset>81915</wp:posOffset>
+                  <wp:posOffset>131445</wp:posOffset>
                 </wp:positionV>
                 <wp:extent cx="2056130" cy="341630"/>
                 <wp:effectExtent l="0" t="0" r="0" b="0"/>
@@ -569,7 +569,7 @@
           </mc:Choice>
           <mc:Fallback>
             <w:pict>
-              <v:shape id="_x0000_s1026" o:spid="_x0000_s1026" o:spt="202" type="#_x0000_t202" style="position:absolute;left:0pt;margin-left:68.65pt;margin-top:6.45pt;height:26.9pt;width:161.9pt;z-index:251675648;mso-width-relative:page;mso-height-relative:page;" filled="f" stroked="f" coordsize="21600,21600" o:gfxdata="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">
+              <v:shape id="_x0000_s1026" o:spid="_x0000_s1026" o:spt="202" type="#_x0000_t202" style="position:absolute;left:0pt;margin-left:68.65pt;margin-top:10.35pt;height:26.9pt;width:161.9pt;z-index:251675648;mso-width-relative:page;mso-height-relative:page;" filled="f" stroked="f" coordsize="21600,21600" o:gfxdata="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">
                 <v:fill on="f" focussize="0,0"/>
                 <v:stroke on="f" weight="0.5pt"/>
                 <v:imagedata o:title=""/>
@@ -1925,6 +1925,8 @@
         </w:rPr>
         <w:t>owned and managed by  ______________________________________________ with postal address at</w:t>
       </w:r>
+      <w:bookmarkStart w:id="1" w:name="_GoBack"/>
+      <w:bookmarkEnd w:id="1"/>
     </w:p>
     <w:p>
       <w:pPr>
@@ -1951,7 +1953,7 @@
               <wp:anchor distT="0" distB="0" distL="114300" distR="114300" simplePos="0" relativeHeight="251663360" behindDoc="0" locked="0" layoutInCell="1" allowOverlap="1">
                 <wp:simplePos x="0" y="0"/>
                 <wp:positionH relativeFrom="column">
-                  <wp:posOffset>-123825</wp:posOffset>
+                  <wp:posOffset>-1510665</wp:posOffset>
                 </wp:positionH>
                 <wp:positionV relativeFrom="paragraph">
                   <wp:posOffset>85090</wp:posOffset>
@@ -1999,7 +2001,7 @@
                             <w:pPr>
                               <w:spacing w:after="0" w:line="240" w:lineRule="auto"/>
                               <w:ind w:left="2880" w:leftChars="0" w:firstLine="1052" w:firstLineChars="526"/>
-                              <w:jc w:val="both"/>
+                              <w:jc w:val="center"/>
                               <w:rPr>
                                 <w:rFonts w:hint="default"/>
                                 <w:sz w:val="20"/>
@@ -2030,7 +2032,7 @@
           </mc:Choice>
           <mc:Fallback>
             <w:pict>
-              <v:shape id="_x0000_s1026" o:spid="_x0000_s1026" o:spt="202" type="#_x0000_t202" style="position:absolute;left:0pt;margin-left:-9.75pt;margin-top:6.7pt;height:21.75pt;width:468.75pt;z-index:251663360;mso-width-relative:page;mso-height-relative:page;" filled="f" stroked="f" coordsize="21600,21600" o:gfxdata="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">
+              <v:shape id="_x0000_s1026" o:spid="_x0000_s1026" o:spt="202" type="#_x0000_t202" style="position:absolute;left:0pt;margin-left:-118.95pt;margin-top:6.7pt;height:21.75pt;width:468.75pt;z-index:251663360;mso-width-relative:page;mso-height-relative:page;" filled="f" stroked="f" coordsize="21600,21600" o:gfxdata="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">
                 <v:fill on="f" focussize="0,0"/>
                 <v:stroke on="f" weight="0.5pt"/>
                 <v:imagedata o:title=""/>
@@ -2041,7 +2043,7 @@
                       <w:pPr>
                         <w:spacing w:after="0" w:line="240" w:lineRule="auto"/>
                         <w:ind w:left="2880" w:leftChars="0" w:firstLine="1052" w:firstLineChars="526"/>
-                        <w:jc w:val="both"/>
+                        <w:jc w:val="center"/>
                         <w:rPr>
                           <w:rFonts w:hint="default"/>
                           <w:sz w:val="20"/>
@@ -2615,7 +2617,7 @@
               <wp:anchor distT="0" distB="0" distL="114300" distR="114300" simplePos="0" relativeHeight="251670528" behindDoc="0" locked="0" layoutInCell="1" allowOverlap="1">
                 <wp:simplePos x="0" y="0"/>
                 <wp:positionH relativeFrom="column">
-                  <wp:posOffset>4366895</wp:posOffset>
+                  <wp:posOffset>4408170</wp:posOffset>
                 </wp:positionH>
                 <wp:positionV relativeFrom="paragraph">
                   <wp:posOffset>55880</wp:posOffset>
@@ -2751,7 +2753,7 @@
           </mc:Choice>
           <mc:Fallback>
             <w:pict>
-              <v:shape id="_x0000_s1026" o:spid="_x0000_s1026" o:spt="202" type="#_x0000_t202" style="position:absolute;left:0pt;margin-left:343.85pt;margin-top:4.4pt;height:21.75pt;width:144pt;z-index:251670528;mso-width-relative:page;mso-height-relative:page;" filled="f" stroked="f" coordsize="21600,21600" o:gfxdata="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">
+              <v:shape id="_x0000_s1026" o:spid="_x0000_s1026" o:spt="202" type="#_x0000_t202" style="position:absolute;left:0pt;margin-left:347.1pt;margin-top:4.4pt;height:21.75pt;width:144pt;z-index:251670528;mso-width-relative:page;mso-height-relative:page;" filled="f" stroked="f" coordsize="21600,21600" o:gfxdata="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">
                 <v:fill on="f" focussize="0,0"/>
                 <v:stroke on="f" weight="0.5pt"/>
                 <v:imagedata o:title=""/>
@@ -3709,7 +3711,7 @@
                   <wp:posOffset>3418840</wp:posOffset>
                 </wp:positionH>
                 <wp:positionV relativeFrom="paragraph">
-                  <wp:posOffset>111760</wp:posOffset>
+                  <wp:posOffset>78740</wp:posOffset>
                 </wp:positionV>
                 <wp:extent cx="2308225" cy="10795"/>
                 <wp:effectExtent l="0" t="4445" r="15875" b="13335"/>
@@ -3752,7 +3754,7 @@
           </mc:Choice>
           <mc:Fallback>
             <w:pict>
-              <v:line id="Straight Connector 22" o:spid="_x0000_s1026" o:spt="20" style="position:absolute;left:0pt;flip:y;margin-left:269.2pt;margin-top:8.8pt;height:0.85pt;width:181.75pt;z-index:251686912;mso-width-relative:page;mso-height-relative:page;" filled="f" stroked="t" coordsize="21600,21600" o:gfxdata="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">
+              <v:line id="Straight Connector 22" o:spid="_x0000_s1026" o:spt="20" style="position:absolute;left:0pt;flip:y;margin-left:269.2pt;margin-top:6.2pt;height:0.85pt;width:181.75pt;z-index:251686912;mso-width-relative:page;mso-height-relative:page;" filled="f" stroked="t" coordsize="21600,21600" o:gfxdata="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">
                 <v:fill on="f" focussize="0,0"/>
                 <v:stroke color="#000000 [3200]" joinstyle="round"/>
                 <v:imagedata o:title=""/>
@@ -4221,8 +4223,6 @@
         </w:rPr>
         <w:tab/>
       </w:r>
-      <w:bookmarkStart w:id="1" w:name="_GoBack"/>
-      <w:bookmarkEnd w:id="1"/>
       <w:r>
         <w:rPr>
           <w:rFonts w:hint="default" w:ascii="Arial" w:hAnsi="Arial" w:cs="Arial"/>
@@ -5129,7 +5129,7 @@
                   <wp:posOffset>3794760</wp:posOffset>
                 </wp:positionH>
                 <wp:positionV relativeFrom="paragraph">
-                  <wp:posOffset>118745</wp:posOffset>
+                  <wp:posOffset>143510</wp:posOffset>
                 </wp:positionV>
                 <wp:extent cx="1698625" cy="7620"/>
                 <wp:effectExtent l="0" t="0" r="0" b="0"/>
@@ -5172,7 +5172,7 @@
           </mc:Choice>
           <mc:Fallback>
             <w:pict>
-              <v:line id="Straight Connector 22" o:spid="_x0000_s1026" o:spt="20" style="position:absolute;left:0pt;flip:y;margin-left:298.8pt;margin-top:9.35pt;height:0.6pt;width:133.75pt;z-index:251685888;mso-width-relative:page;mso-height-relative:page;" filled="f" stroked="t" coordsize="21600,21600" o:gfxdata="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">
+              <v:line id="Straight Connector 22" o:spid="_x0000_s1026" o:spt="20" style="position:absolute;left:0pt;flip:y;margin-left:298.8pt;margin-top:11.3pt;height:0.6pt;width:133.75pt;z-index:251685888;mso-width-relative:page;mso-height-relative:page;" filled="f" stroked="t" coordsize="21600,21600" o:gfxdata="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">
                 <v:fill on="f" focussize="0,0"/>
                 <v:stroke color="#000000 [3200]" joinstyle="round"/>
                 <v:imagedata o:title=""/>
@@ -6162,7 +6162,7 @@
     <w:lsdException w:uiPriority="99" w:name="Table Web 1"/>
     <w:lsdException w:uiPriority="99" w:name="Table Web 2"/>
     <w:lsdException w:uiPriority="99" w:name="Table Web 3"/>
-    <w:lsdException w:uiPriority="99" w:name="Balloon Text"/>
+    <w:lsdException w:qFormat="1" w:uiPriority="99" w:name="Balloon Text"/>
     <w:lsdException w:unhideWhenUsed="0" w:uiPriority="59" w:semiHidden="0" w:name="Table Grid"/>
     <w:lsdException w:uiPriority="99" w:name="Table Theme"/>
     <w:lsdException w:qFormat="1" w:unhideWhenUsed="0" w:uiPriority="1" w:semiHidden="0" w:name="No Spacing"/>
@@ -6307,6 +6307,7 @@
     <w:link w:val="8"/>
     <w:semiHidden/>
     <w:unhideWhenUsed/>
+    <w:qFormat/>
     <w:uiPriority w:val="99"/>
     <w:pPr>
       <w:spacing w:after="0" w:line="240" w:lineRule="auto"/>

</xml_diff>

<commit_message>
test and pdf fixes
</commit_message>
<xml_diff>
--- a/backend/templates/fsic-owner.docx
+++ b/backend/templates/fsic-owner.docx
@@ -23,7 +23,7 @@
         <mc:AlternateContent>
           <mc:Choice Requires="wps">
             <w:drawing>
-              <wp:anchor distT="0" distB="0" distL="114300" distR="114300" simplePos="0" relativeHeight="251671552" behindDoc="0" locked="0" layoutInCell="1" allowOverlap="1">
+              <wp:anchor distT="0" distB="0" distL="114300" distR="114300" simplePos="0" relativeHeight="251669504" behindDoc="0" locked="0" layoutInCell="1" allowOverlap="1">
                 <wp:simplePos x="0" y="0"/>
                 <wp:positionH relativeFrom="column">
                   <wp:posOffset>-663575</wp:posOffset>
@@ -69,7 +69,7 @@
           </mc:Choice>
           <mc:Fallback>
             <w:pict>
-              <v:rect id="Rectangle 130" o:spid="_x0000_s1026" o:spt="1" style="position:absolute;left:0pt;margin-left:-52.25pt;margin-top:1.25pt;height:789.5pt;width:553.95pt;z-index:251671552;mso-width-relative:page;mso-height-relative:page;" filled="f" stroked="t" coordsize="21600,21600" o:gfxdata="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">
+              <v:rect id="Rectangle 130" o:spid="_x0000_s1026" o:spt="1" style="position:absolute;left:0pt;margin-left:-52.25pt;margin-top:1.25pt;height:789.5pt;width:553.95pt;z-index:251669504;mso-width-relative:page;mso-height-relative:page;" filled="f" stroked="t" coordsize="21600,21600" o:gfxdata="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">
                 <v:fill on="f" focussize="0,0"/>
                 <v:stroke weight="4.5pt" color="#000000" linestyle="thickThin" miterlimit="8" joinstyle="miter"/>
                 <v:imagedata o:title=""/>
@@ -88,7 +88,7 @@
           <w:lang w:val="en-US" w:eastAsia="en-US"/>
         </w:rPr>
         <w:drawing>
-          <wp:anchor distT="0" distB="0" distL="114300" distR="114300" simplePos="0" relativeHeight="251672576" behindDoc="0" locked="0" layoutInCell="1" allowOverlap="1">
+          <wp:anchor distT="0" distB="0" distL="114300" distR="114300" simplePos="0" relativeHeight="251670528" behindDoc="0" locked="0" layoutInCell="1" allowOverlap="1">
             <wp:simplePos x="0" y="0"/>
             <wp:positionH relativeFrom="column">
               <wp:posOffset>5171440</wp:posOffset>
@@ -154,7 +154,7 @@
         <mc:AlternateContent>
           <mc:Choice Requires="wps">
             <w:drawing>
-              <wp:anchor distT="0" distB="0" distL="114300" distR="114300" simplePos="0" relativeHeight="251673600" behindDoc="1" locked="0" layoutInCell="1" allowOverlap="1">
+              <wp:anchor distT="0" distB="0" distL="114300" distR="114300" simplePos="0" relativeHeight="251671552" behindDoc="1" locked="0" layoutInCell="1" allowOverlap="1">
                 <wp:simplePos x="0" y="0"/>
                 <wp:positionH relativeFrom="column">
                   <wp:posOffset>-1313180</wp:posOffset>
@@ -197,7 +197,7 @@
           </mc:Choice>
           <mc:Fallback>
             <w:pict>
-              <v:rect id="Rectangle 6" o:spid="_x0000_s1026" o:spt="1" alt="Description: Light upward diagonal" style="position:absolute;left:0pt;margin-left:-103.4pt;margin-top:-24.45pt;height:1584pt;width:688.8pt;z-index:-251642880;mso-width-relative:page;mso-height-relative:page;" filled="f" stroked="f" coordsize="21600,21600" o:gfxdata="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">
+              <v:rect id="Rectangle 6" o:spid="_x0000_s1026" o:spt="1" alt="Description: Light upward diagonal" style="position:absolute;left:0pt;margin-left:-103.4pt;margin-top:-24.45pt;height:1584pt;width:688.8pt;z-index:-251644928;mso-width-relative:page;mso-height-relative:page;" filled="f" stroked="f" coordsize="21600,21600" o:gfxdata="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">
                 <v:fill on="f" focussize="0,0"/>
                 <v:stroke on="f"/>
                 <v:imagedata o:title=""/>
@@ -215,7 +215,7 @@
           <w:lang w:val="en-US" w:eastAsia="en-US"/>
         </w:rPr>
         <w:drawing>
-          <wp:anchor distT="0" distB="0" distL="114300" distR="114300" simplePos="0" relativeHeight="251668480" behindDoc="0" locked="0" layoutInCell="1" allowOverlap="1">
+          <wp:anchor distT="0" distB="0" distL="114300" distR="114300" simplePos="0" relativeHeight="251667456" behindDoc="0" locked="0" layoutInCell="1" allowOverlap="1">
             <wp:simplePos x="0" y="0"/>
             <wp:positionH relativeFrom="column">
               <wp:posOffset>-219075</wp:posOffset>
@@ -435,7 +435,7 @@
         <mc:AlternateContent>
           <mc:Choice Requires="wps">
             <w:drawing>
-              <wp:anchor distT="0" distB="0" distL="114300" distR="114300" simplePos="0" relativeHeight="251675648" behindDoc="0" locked="0" layoutInCell="1" allowOverlap="1">
+              <wp:anchor distT="0" distB="0" distL="114300" distR="114300" simplePos="0" relativeHeight="251673600" behindDoc="0" locked="0" layoutInCell="1" allowOverlap="1">
                 <wp:simplePos x="0" y="0"/>
                 <wp:positionH relativeFrom="column">
                   <wp:posOffset>871855</wp:posOffset>
@@ -569,7 +569,7 @@
           </mc:Choice>
           <mc:Fallback>
             <w:pict>
-              <v:shape id="_x0000_s1026" o:spid="_x0000_s1026" o:spt="202" type="#_x0000_t202" style="position:absolute;left:0pt;margin-left:68.65pt;margin-top:10.35pt;height:26.9pt;width:161.9pt;z-index:251675648;mso-width-relative:page;mso-height-relative:page;" filled="f" stroked="f" coordsize="21600,21600" o:gfxdata="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">
+              <v:shape id="_x0000_s1026" o:spid="_x0000_s1026" o:spt="202" type="#_x0000_t202" style="position:absolute;left:0pt;margin-left:68.65pt;margin-top:10.35pt;height:26.9pt;width:161.9pt;z-index:251673600;mso-width-relative:page;mso-height-relative:page;" filled="f" stroked="f" coordsize="21600,21600" o:gfxdata="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">
                 <v:fill on="f" focussize="0,0"/>
                 <v:stroke on="f" weight="0.5pt"/>
                 <v:imagedata o:title=""/>
@@ -1232,7 +1232,7 @@
         <mc:AlternateContent>
           <mc:Choice Requires="wps">
             <w:drawing>
-              <wp:anchor distT="0" distB="0" distL="114300" distR="114300" simplePos="0" relativeHeight="251674624" behindDoc="0" locked="0" layoutInCell="1" allowOverlap="1">
+              <wp:anchor distT="0" distB="0" distL="114300" distR="114300" simplePos="0" relativeHeight="251672576" behindDoc="0" locked="0" layoutInCell="1" allowOverlap="1">
                 <wp:simplePos x="0" y="0"/>
                 <wp:positionH relativeFrom="column">
                   <wp:posOffset>1243330</wp:posOffset>
@@ -1286,7 +1286,7 @@
           </mc:Choice>
           <mc:Fallback>
             <w:pict>
-              <v:line id="_x0000_s1026" o:spid="_x0000_s1026" o:spt="20" style="position:absolute;left:0pt;flip:y;margin-left:97.9pt;margin-top:0.8pt;height:11.85pt;width:11.9pt;z-index:251674624;mso-width-relative:page;mso-height-relative:page;" filled="f" stroked="t" coordsize="21600,21600" o:gfxdata="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">
+              <v:line id="_x0000_s1026" o:spid="_x0000_s1026" o:spt="20" style="position:absolute;left:0pt;flip:y;margin-left:97.9pt;margin-top:0.8pt;height:11.85pt;width:11.9pt;z-index:251672576;mso-width-relative:page;mso-height-relative:page;" filled="f" stroked="t" coordsize="21600,21600" o:gfxdata="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">
                 <v:fill on="f" focussize="0,0"/>
                 <v:stroke weight="2.25pt" color="#000000 [3213]" joinstyle="round"/>
                 <v:imagedata o:title=""/>
@@ -1308,7 +1308,7 @@
         <mc:AlternateContent>
           <mc:Choice Requires="wps">
             <w:drawing>
-              <wp:anchor distT="0" distB="0" distL="114300" distR="114300" simplePos="0" relativeHeight="251665408" behindDoc="0" locked="0" layoutInCell="1" allowOverlap="1">
+              <wp:anchor distT="0" distB="0" distL="114300" distR="114300" simplePos="0" relativeHeight="251664384" behindDoc="0" locked="0" layoutInCell="1" allowOverlap="1">
                 <wp:simplePos x="0" y="0"/>
                 <wp:positionH relativeFrom="column">
                   <wp:posOffset>1238250</wp:posOffset>
@@ -1364,7 +1364,7 @@
           </mc:Choice>
           <mc:Fallback>
             <w:pict>
-              <v:rect id="Rectangle 4" o:spid="_x0000_s1026" o:spt="1" style="position:absolute;left:0pt;margin-left:97.5pt;margin-top:0.9pt;height:11.85pt;width:12.5pt;z-index:251665408;v-text-anchor:middle;mso-width-relative:page;mso-height-relative:page;" fillcolor="#FFFFFF [3201]" filled="t" stroked="t" coordsize="21600,21600" o:gfxdata="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">
+              <v:rect id="Rectangle 4" o:spid="_x0000_s1026" o:spt="1" style="position:absolute;left:0pt;margin-left:97.5pt;margin-top:0.9pt;height:11.85pt;width:12.5pt;z-index:251664384;v-text-anchor:middle;mso-width-relative:page;mso-height-relative:page;" fillcolor="#FFFFFF [3201]" filled="t" stroked="t" coordsize="21600,21600" o:gfxdata="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">
                 <v:fill on="t" focussize="0,0"/>
                 <v:stroke weight="0.25pt" color="#1F497D [3215]" joinstyle="round"/>
                 <v:imagedata o:title=""/>
@@ -1425,9 +1425,8 @@
         <w:spacing w:after="0" w:line="240" w:lineRule="auto"/>
         <w:ind w:right="-180"/>
         <w:rPr>
-          <w:rFonts w:ascii="Arial Narrow" w:hAnsi="Arial Narrow" w:cs="Arial"/>
-          <w:sz w:val="24"/>
-          <w:szCs w:val="24"/>
+          <w:rFonts w:ascii="Arial" w:hAnsi="Arial" w:cs="Arial"/>
+          <w:b/>
         </w:rPr>
       </w:pPr>
       <w:r>
@@ -1442,7 +1441,7 @@
         <mc:AlternateContent>
           <mc:Choice Requires="wps">
             <w:drawing>
-              <wp:anchor distT="0" distB="0" distL="114300" distR="114300" simplePos="0" relativeHeight="251666432" behindDoc="0" locked="0" layoutInCell="1" allowOverlap="1">
+              <wp:anchor distT="0" distB="0" distL="114300" distR="114300" simplePos="0" relativeHeight="251665408" behindDoc="0" locked="0" layoutInCell="1" allowOverlap="1">
                 <wp:simplePos x="0" y="0"/>
                 <wp:positionH relativeFrom="column">
                   <wp:posOffset>1238250</wp:posOffset>
@@ -1498,7 +1497,7 @@
           </mc:Choice>
           <mc:Fallback>
             <w:pict>
-              <v:rect id="Rectangle 1" o:spid="_x0000_s1026" o:spt="1" style="position:absolute;left:0pt;margin-left:97.5pt;margin-top:0.9pt;height:11.85pt;width:12.5pt;z-index:251666432;v-text-anchor:middle;mso-width-relative:page;mso-height-relative:page;" fillcolor="#FFFFFF [3201]" filled="t" stroked="t" coordsize="21600,21600" o:gfxdata="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">
+              <v:rect id="Rectangle 1" o:spid="_x0000_s1026" o:spt="1" style="position:absolute;left:0pt;margin-left:97.5pt;margin-top:0.9pt;height:11.85pt;width:12.5pt;z-index:251665408;v-text-anchor:middle;mso-width-relative:page;mso-height-relative:page;" fillcolor="#FFFFFF [3201]" filled="t" stroked="t" coordsize="21600,21600" o:gfxdata="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">
                 <v:fill on="t" focussize="0,0"/>
                 <v:stroke weight="0.25pt" color="#1F497D [3215]" joinstyle="round"/>
                 <v:imagedata o:title=""/>
@@ -1548,14 +1547,11 @@
         </w:rPr>
         <w:tab/>
       </w:r>
-      <w:bookmarkStart w:id="1" w:name="_GoBack"/>
-      <w:bookmarkEnd w:id="1"/>
     </w:p>
     <w:p>
       <w:pPr>
         <w:spacing w:after="0"/>
         <w:ind w:left="-180" w:right="-180"/>
-        <w:jc w:val="right"/>
         <w:rPr>
           <w:rFonts w:ascii="Arial" w:hAnsi="Arial" w:cs="Arial"/>
           <w:b/>
@@ -1950,10 +1946,10 @@
         <mc:AlternateContent>
           <mc:Choice Requires="wps">
             <w:drawing>
-              <wp:anchor distT="0" distB="0" distL="114300" distR="114300" simplePos="0" relativeHeight="251663360" behindDoc="0" locked="0" layoutInCell="1" allowOverlap="1">
+              <wp:anchor distT="0" distB="0" distL="114300" distR="114300" simplePos="0" relativeHeight="251686912" behindDoc="0" locked="0" layoutInCell="1" allowOverlap="1">
                 <wp:simplePos x="0" y="0"/>
                 <wp:positionH relativeFrom="column">
-                  <wp:posOffset>-1986915</wp:posOffset>
+                  <wp:posOffset>-123825</wp:posOffset>
                 </wp:positionH>
                 <wp:positionV relativeFrom="paragraph">
                   <wp:posOffset>85090</wp:posOffset>
@@ -2000,15 +1996,49 @@
                           <w:p>
                             <w:pPr>
                               <w:spacing w:after="0" w:line="240" w:lineRule="auto"/>
-                              <w:ind w:left="2880" w:leftChars="0" w:firstLine="1052" w:firstLineChars="526"/>
                               <w:jc w:val="center"/>
+                              <w:rPr>
+                                <w:sz w:val="20"/>
+                                <w:szCs w:val="20"/>
+                              </w:rPr>
+                            </w:pPr>
+                            <w:r>
+                              <w:rPr>
+                                <w:sz w:val="20"/>
+                                <w:szCs w:val="20"/>
+                              </w:rPr>
+                              <w:fldChar w:fldCharType="begin"/>
+                            </w:r>
+                            <w:r>
+                              <w:rPr>
+                                <w:sz w:val="20"/>
+                                <w:szCs w:val="20"/>
+                              </w:rPr>
+                              <w:instrText xml:space="preserve"> MERGEFIELD ADDRESS </w:instrText>
+                            </w:r>
+                            <w:r>
+                              <w:rPr>
+                                <w:sz w:val="20"/>
+                                <w:szCs w:val="20"/>
+                              </w:rPr>
+                              <w:fldChar w:fldCharType="separate"/>
+                            </w:r>
+                            <w:r>
                               <w:rPr>
                                 <w:rFonts w:hint="default"/>
                                 <w:sz w:val="20"/>
                                 <w:szCs w:val="20"/>
                                 <w:lang w:val="en-US"/>
                               </w:rPr>
-                            </w:pPr>
+                              <w:t>{</w:t>
+                            </w:r>
+                            <w:r>
+                              <w:rPr>
+                                <w:sz w:val="20"/>
+                                <w:szCs w:val="20"/>
+                              </w:rPr>
+                              <w:t>ADDRESS</w:t>
+                            </w:r>
                             <w:r>
                               <w:rPr>
                                 <w:rFonts w:hint="default"/>
@@ -2016,7 +2046,14 @@
                                 <w:szCs w:val="20"/>
                                 <w:lang w:val="en-US"/>
                               </w:rPr>
-                              <w:t>{ADDRESS}</w:t>
+                              <w:t>}</w:t>
+                            </w:r>
+                            <w:r>
+                              <w:rPr>
+                                <w:sz w:val="20"/>
+                                <w:szCs w:val="20"/>
+                              </w:rPr>
+                              <w:fldChar w:fldCharType="end"/>
                             </w:r>
                           </w:p>
                         </w:txbxContent>
@@ -2032,7 +2069,7 @@
           </mc:Choice>
           <mc:Fallback>
             <w:pict>
-              <v:shape id="_x0000_s1026" o:spid="_x0000_s1026" o:spt="202" type="#_x0000_t202" style="position:absolute;left:0pt;margin-left:-156.45pt;margin-top:6.7pt;height:21.75pt;width:468.75pt;z-index:251663360;mso-width-relative:page;mso-height-relative:page;" filled="f" stroked="f" coordsize="21600,21600" o:gfxdata="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">
+              <v:shape id="_x0000_s1026" o:spid="_x0000_s1026" o:spt="202" type="#_x0000_t202" style="position:absolute;left:0pt;margin-left:-9.75pt;margin-top:6.7pt;height:21.75pt;width:468.75pt;z-index:251686912;mso-width-relative:page;mso-height-relative:page;" filled="f" stroked="f" coordsize="21600,21600" o:gfxdata="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">
                 <v:fill on="f" focussize="0,0"/>
                 <v:stroke on="f" weight="0.5pt"/>
                 <v:imagedata o:title=""/>
@@ -2042,15 +2079,49 @@
                     <w:p>
                       <w:pPr>
                         <w:spacing w:after="0" w:line="240" w:lineRule="auto"/>
-                        <w:ind w:left="2880" w:leftChars="0" w:firstLine="1052" w:firstLineChars="526"/>
                         <w:jc w:val="center"/>
+                        <w:rPr>
+                          <w:sz w:val="20"/>
+                          <w:szCs w:val="20"/>
+                        </w:rPr>
+                      </w:pPr>
+                      <w:r>
+                        <w:rPr>
+                          <w:sz w:val="20"/>
+                          <w:szCs w:val="20"/>
+                        </w:rPr>
+                        <w:fldChar w:fldCharType="begin"/>
+                      </w:r>
+                      <w:r>
+                        <w:rPr>
+                          <w:sz w:val="20"/>
+                          <w:szCs w:val="20"/>
+                        </w:rPr>
+                        <w:instrText xml:space="preserve"> MERGEFIELD ADDRESS </w:instrText>
+                      </w:r>
+                      <w:r>
+                        <w:rPr>
+                          <w:sz w:val="20"/>
+                          <w:szCs w:val="20"/>
+                        </w:rPr>
+                        <w:fldChar w:fldCharType="separate"/>
+                      </w:r>
+                      <w:r>
                         <w:rPr>
                           <w:rFonts w:hint="default"/>
                           <w:sz w:val="20"/>
                           <w:szCs w:val="20"/>
                           <w:lang w:val="en-US"/>
                         </w:rPr>
-                      </w:pPr>
+                        <w:t>{</w:t>
+                      </w:r>
+                      <w:r>
+                        <w:rPr>
+                          <w:sz w:val="20"/>
+                          <w:szCs w:val="20"/>
+                        </w:rPr>
+                        <w:t>ADDRESS</w:t>
+                      </w:r>
                       <w:r>
                         <w:rPr>
                           <w:rFonts w:hint="default"/>
@@ -2058,7 +2129,14 @@
                           <w:szCs w:val="20"/>
                           <w:lang w:val="en-US"/>
                         </w:rPr>
-                        <w:t>{ADDRESS}</w:t>
+                        <w:t>}</w:t>
+                      </w:r>
+                      <w:r>
+                        <w:rPr>
+                          <w:sz w:val="20"/>
+                          <w:szCs w:val="20"/>
+                        </w:rPr>
+                        <w:fldChar w:fldCharType="end"/>
                       </w:r>
                     </w:p>
                   </w:txbxContent>
@@ -2141,7 +2219,7 @@
         <mc:AlternateContent>
           <mc:Choice Requires="wps">
             <w:drawing>
-              <wp:anchor distT="0" distB="0" distL="114300" distR="114300" simplePos="0" relativeHeight="251664384" behindDoc="0" locked="0" layoutInCell="1" allowOverlap="1">
+              <wp:anchor distT="0" distB="0" distL="114300" distR="114300" simplePos="0" relativeHeight="251663360" behindDoc="0" locked="0" layoutInCell="1" allowOverlap="1">
                 <wp:simplePos x="0" y="0"/>
                 <wp:positionH relativeFrom="column">
                   <wp:posOffset>1666875</wp:posOffset>
@@ -2362,7 +2440,7 @@
           </mc:Choice>
           <mc:Fallback>
             <w:pict>
-              <v:shape id="_x0000_s1026" o:spid="_x0000_s1026" o:spt="202" type="#_x0000_t202" style="position:absolute;left:0pt;margin-left:131.25pt;margin-top:37.65pt;height:36pt;width:336pt;z-index:251664384;mso-width-relative:page;mso-height-relative:page;" filled="f" stroked="f" coordsize="21600,21600" o:gfxdata="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">
+              <v:shape id="_x0000_s1026" o:spid="_x0000_s1026" o:spt="202" type="#_x0000_t202" style="position:absolute;left:0pt;margin-left:131.25pt;margin-top:37.65pt;height:36pt;width:336pt;z-index:251663360;mso-width-relative:page;mso-height-relative:page;" filled="f" stroked="f" coordsize="21600,21600" o:gfxdata="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">
                 <v:fill on="f" focussize="0,0"/>
                 <v:stroke on="f" weight="0.5pt"/>
                 <v:imagedata o:title=""/>
@@ -2560,7 +2638,17 @@
           <w:sz w:val="20"/>
           <w:szCs w:val="20"/>
         </w:rPr>
-        <w:t xml:space="preserve"> after said building structure or facility has been duly inspected with the finding that it has fully complied with the fire safety and protection requirements of the Fire Code of the Philippines of 2008 and its Revised Implementing Rules and Regulations.</w:t>
+        <w:t xml:space="preserve"> after said building structure or facility has been duly inspected with the finding that it has fully complied with the fire safety and protection requirements of the Fire Code of the Philippines of </w:t>
+      </w:r>
+      <w:bookmarkStart w:id="1" w:name="_GoBack"/>
+      <w:bookmarkEnd w:id="1"/>
+      <w:r>
+        <w:rPr>
+          <w:rFonts w:ascii="Arial" w:hAnsi="Arial" w:cs="Arial"/>
+          <w:sz w:val="20"/>
+          <w:szCs w:val="20"/>
+        </w:rPr>
+        <w:t>2008 and its Revised Implementing Rules and Regulations.</w:t>
       </w:r>
     </w:p>
     <w:p>
@@ -2614,13 +2702,13 @@
         <mc:AlternateContent>
           <mc:Choice Requires="wps">
             <w:drawing>
-              <wp:anchor distT="0" distB="0" distL="114300" distR="114300" simplePos="0" relativeHeight="251670528" behindDoc="0" locked="0" layoutInCell="1" allowOverlap="1">
+              <wp:anchor distT="0" distB="0" distL="114300" distR="114300" simplePos="0" relativeHeight="251687936" behindDoc="0" locked="0" layoutInCell="1" allowOverlap="1">
                 <wp:simplePos x="0" y="0"/>
                 <wp:positionH relativeFrom="column">
-                  <wp:posOffset>4408170</wp:posOffset>
+                  <wp:posOffset>4399280</wp:posOffset>
                 </wp:positionH>
                 <wp:positionV relativeFrom="paragraph">
-                  <wp:posOffset>55880</wp:posOffset>
+                  <wp:posOffset>69850</wp:posOffset>
                 </wp:positionV>
                 <wp:extent cx="1828800" cy="276225"/>
                 <wp:effectExtent l="0" t="0" r="0" b="0"/>
@@ -2665,46 +2753,32 @@
                             <w:pPr>
                               <w:jc w:val="center"/>
                               <w:rPr>
-                                <w:sz w:val="20"/>
-                                <w:szCs w:val="20"/>
-                              </w:rPr>
-                            </w:pPr>
-                            <w:r>
-                              <w:rPr>
-                                <w:sz w:val="20"/>
-                                <w:szCs w:val="20"/>
-                              </w:rPr>
-                              <w:fldChar w:fldCharType="begin"/>
-                            </w:r>
-                            <w:r>
-                              <w:rPr>
-                                <w:sz w:val="20"/>
-                                <w:szCs w:val="20"/>
-                              </w:rPr>
-                              <w:instrText xml:space="preserve"> MERGEFIELD Date_Valid \@ "MMMM d, yyyy"</w:instrText>
-                            </w:r>
-                            <w:r>
-                              <w:rPr>
-                                <w:sz w:val="20"/>
-                                <w:szCs w:val="20"/>
-                              </w:rPr>
-                              <w:fldChar w:fldCharType="separate"/>
-                            </w:r>
-                            <w:r>
-                              <w:rPr>
                                 <w:rFonts w:hint="default"/>
                                 <w:sz w:val="20"/>
                                 <w:szCs w:val="20"/>
                                 <w:lang w:val="en-US"/>
                               </w:rPr>
-                              <w:t>{FSIC</w:t>
-                            </w:r>
+                            </w:pPr>
                             <w:r>
                               <w:rPr>
                                 <w:sz w:val="20"/>
                                 <w:szCs w:val="20"/>
                               </w:rPr>
-                              <w:t>_V</w:t>
+                              <w:fldChar w:fldCharType="begin"/>
+                            </w:r>
+                            <w:r>
+                              <w:rPr>
+                                <w:sz w:val="20"/>
+                                <w:szCs w:val="20"/>
+                              </w:rPr>
+                              <w:instrText xml:space="preserve"> MERGEFIELD Date_Valid \@ "MMMM d, yyyy"</w:instrText>
+                            </w:r>
+                            <w:r>
+                              <w:rPr>
+                                <w:sz w:val="20"/>
+                                <w:szCs w:val="20"/>
+                              </w:rPr>
+                              <w:fldChar w:fldCharType="separate"/>
                             </w:r>
                             <w:r>
                               <w:rPr>
@@ -2713,14 +2787,39 @@
                                 <w:szCs w:val="20"/>
                                 <w:lang w:val="en-US"/>
                               </w:rPr>
-                              <w:t>ALIDITY}</w:t>
+                              <w:t>{FSIC</w:t>
                             </w:r>
                             <w:r>
                               <w:rPr>
                                 <w:sz w:val="20"/>
                                 <w:szCs w:val="20"/>
                               </w:rPr>
+                              <w:t>_V</w:t>
+                            </w:r>
+                            <w:r>
+                              <w:rPr>
+                                <w:rFonts w:hint="default"/>
+                                <w:sz w:val="20"/>
+                                <w:szCs w:val="20"/>
+                                <w:lang w:val="en-US"/>
+                              </w:rPr>
+                              <w:t>ALIDITY}</w:t>
+                            </w:r>
+                            <w:r>
+                              <w:rPr>
+                                <w:sz w:val="20"/>
+                                <w:szCs w:val="20"/>
+                              </w:rPr>
                               <w:fldChar w:fldCharType="end"/>
+                            </w:r>
+                            <w:r>
+                              <w:rPr>
+                                <w:rFonts w:hint="default"/>
+                                <w:sz w:val="20"/>
+                                <w:szCs w:val="20"/>
+                                <w:lang w:val="en-US"/>
+                              </w:rPr>
+                              <w:t>.</w:t>
                             </w:r>
                           </w:p>
                           <w:p>
@@ -2753,7 +2852,7 @@
           </mc:Choice>
           <mc:Fallback>
             <w:pict>
-              <v:shape id="_x0000_s1026" o:spid="_x0000_s1026" o:spt="202" type="#_x0000_t202" style="position:absolute;left:0pt;margin-left:347.1pt;margin-top:4.4pt;height:21.75pt;width:144pt;z-index:251670528;mso-width-relative:page;mso-height-relative:page;" filled="f" stroked="f" coordsize="21600,21600" o:gfxdata="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">
+              <v:shape id="_x0000_s1026" o:spid="_x0000_s1026" o:spt="202" type="#_x0000_t202" style="position:absolute;left:0pt;margin-left:346.4pt;margin-top:5.5pt;height:21.75pt;width:144pt;z-index:251687936;mso-width-relative:page;mso-height-relative:page;" filled="f" stroked="f" coordsize="21600,21600" o:gfxdata="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">
                 <v:fill on="f" focussize="0,0"/>
                 <v:stroke on="f" weight="0.5pt"/>
                 <v:imagedata o:title=""/>
@@ -2764,46 +2863,32 @@
                       <w:pPr>
                         <w:jc w:val="center"/>
                         <w:rPr>
-                          <w:sz w:val="20"/>
-                          <w:szCs w:val="20"/>
-                        </w:rPr>
-                      </w:pPr>
-                      <w:r>
-                        <w:rPr>
-                          <w:sz w:val="20"/>
-                          <w:szCs w:val="20"/>
-                        </w:rPr>
-                        <w:fldChar w:fldCharType="begin"/>
-                      </w:r>
-                      <w:r>
-                        <w:rPr>
-                          <w:sz w:val="20"/>
-                          <w:szCs w:val="20"/>
-                        </w:rPr>
-                        <w:instrText xml:space="preserve"> MERGEFIELD Date_Valid \@ "MMMM d, yyyy"</w:instrText>
-                      </w:r>
-                      <w:r>
-                        <w:rPr>
-                          <w:sz w:val="20"/>
-                          <w:szCs w:val="20"/>
-                        </w:rPr>
-                        <w:fldChar w:fldCharType="separate"/>
-                      </w:r>
-                      <w:r>
-                        <w:rPr>
                           <w:rFonts w:hint="default"/>
                           <w:sz w:val="20"/>
                           <w:szCs w:val="20"/>
                           <w:lang w:val="en-US"/>
                         </w:rPr>
-                        <w:t>{FSIC</w:t>
-                      </w:r>
+                      </w:pPr>
                       <w:r>
                         <w:rPr>
                           <w:sz w:val="20"/>
                           <w:szCs w:val="20"/>
                         </w:rPr>
-                        <w:t>_V</w:t>
+                        <w:fldChar w:fldCharType="begin"/>
+                      </w:r>
+                      <w:r>
+                        <w:rPr>
+                          <w:sz w:val="20"/>
+                          <w:szCs w:val="20"/>
+                        </w:rPr>
+                        <w:instrText xml:space="preserve"> MERGEFIELD Date_Valid \@ "MMMM d, yyyy"</w:instrText>
+                      </w:r>
+                      <w:r>
+                        <w:rPr>
+                          <w:sz w:val="20"/>
+                          <w:szCs w:val="20"/>
+                        </w:rPr>
+                        <w:fldChar w:fldCharType="separate"/>
                       </w:r>
                       <w:r>
                         <w:rPr>
@@ -2812,14 +2897,39 @@
                           <w:szCs w:val="20"/>
                           <w:lang w:val="en-US"/>
                         </w:rPr>
-                        <w:t>ALIDITY}</w:t>
+                        <w:t>{FSIC</w:t>
                       </w:r>
                       <w:r>
                         <w:rPr>
                           <w:sz w:val="20"/>
                           <w:szCs w:val="20"/>
                         </w:rPr>
+                        <w:t>_V</w:t>
+                      </w:r>
+                      <w:r>
+                        <w:rPr>
+                          <w:rFonts w:hint="default"/>
+                          <w:sz w:val="20"/>
+                          <w:szCs w:val="20"/>
+                          <w:lang w:val="en-US"/>
+                        </w:rPr>
+                        <w:t>ALIDITY}</w:t>
+                      </w:r>
+                      <w:r>
+                        <w:rPr>
+                          <w:sz w:val="20"/>
+                          <w:szCs w:val="20"/>
+                        </w:rPr>
                         <w:fldChar w:fldCharType="end"/>
+                      </w:r>
+                      <w:r>
+                        <w:rPr>
+                          <w:rFonts w:hint="default"/>
+                          <w:sz w:val="20"/>
+                          <w:szCs w:val="20"/>
+                          <w:lang w:val="en-US"/>
+                        </w:rPr>
+                        <w:t>.</w:t>
                       </w:r>
                     </w:p>
                     <w:p>
@@ -2856,7 +2966,7 @@
         <mc:AlternateContent>
           <mc:Choice Requires="wps">
             <w:drawing>
-              <wp:anchor distT="0" distB="0" distL="114300" distR="114300" simplePos="0" relativeHeight="251676672" behindDoc="0" locked="0" layoutInCell="1" allowOverlap="1">
+              <wp:anchor distT="0" distB="0" distL="114300" distR="114300" simplePos="0" relativeHeight="251674624" behindDoc="0" locked="0" layoutInCell="1" allowOverlap="1">
                 <wp:simplePos x="0" y="0"/>
                 <wp:positionH relativeFrom="column">
                   <wp:posOffset>-219075</wp:posOffset>
@@ -3009,7 +3119,7 @@
           </mc:Choice>
           <mc:Fallback>
             <w:pict>
-              <v:shape id="_x0000_s1026" o:spid="_x0000_s1026" o:spt="202" type="#_x0000_t202" style="position:absolute;left:0pt;margin-left:-17.25pt;margin-top:6.25pt;height:45pt;width:357.75pt;z-index:251676672;mso-width-relative:page;mso-height-relative:page;" filled="f" stroked="f" coordsize="21600,21600" o:gfxdata="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">
+              <v:shape id="_x0000_s1026" o:spid="_x0000_s1026" o:spt="202" type="#_x0000_t202" style="position:absolute;left:0pt;margin-left:-17.25pt;margin-top:6.25pt;height:45pt;width:357.75pt;z-index:251674624;mso-width-relative:page;mso-height-relative:page;" filled="f" stroked="f" coordsize="21600,21600" o:gfxdata="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">
                 <v:fill on="f" focussize="0,0"/>
                 <v:stroke on="f" weight="0.5pt"/>
                 <v:imagedata o:title=""/>
@@ -3150,7 +3260,7 @@
           <w:sz w:val="20"/>
           <w:szCs w:val="20"/>
         </w:rPr>
-        <w:t>______________________________________________________________ valid until_____________.</w:t>
+        <w:t>______________________________________________________________ valid until_____________</w:t>
       </w:r>
     </w:p>
     <w:p>
@@ -3378,7 +3488,7 @@
         <mc:AlternateContent>
           <mc:Choice Requires="wps">
             <w:drawing>
-              <wp:anchor distT="0" distB="0" distL="114300" distR="114300" simplePos="0" relativeHeight="251678720" behindDoc="1" locked="0" layoutInCell="1" allowOverlap="1">
+              <wp:anchor distT="0" distB="0" distL="114300" distR="114300" simplePos="0" relativeHeight="251676672" behindDoc="1" locked="0" layoutInCell="1" allowOverlap="1">
                 <wp:simplePos x="0" y="0"/>
                 <wp:positionH relativeFrom="column">
                   <wp:posOffset>3057525</wp:posOffset>
@@ -3484,7 +3594,7 @@
           </mc:Choice>
           <mc:Fallback>
             <w:pict>
-              <v:shape id="_x0000_s1026" o:spid="_x0000_s1026" o:spt="202" type="#_x0000_t202" style="position:absolute;left:0pt;margin-left:240.75pt;margin-top:4.15pt;height:38.3pt;width:241.1pt;z-index:-251637760;mso-width-relative:page;mso-height-relative:page;" filled="f" stroked="f" coordsize="21600,21600" o:gfxdata="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">
+              <v:shape id="_x0000_s1026" o:spid="_x0000_s1026" o:spt="202" type="#_x0000_t202" style="position:absolute;left:0pt;margin-left:240.75pt;margin-top:4.15pt;height:38.3pt;width:241.1pt;z-index:-251639808;mso-width-relative:page;mso-height-relative:page;" filled="f" stroked="f" coordsize="21600,21600" o:gfxdata="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">
                 <v:fill on="f" focussize="0,0"/>
                 <v:stroke on="f" weight="0.5pt"/>
                 <v:imagedata o:title=""/>
@@ -3554,7 +3664,7 @@
         <mc:AlternateContent>
           <mc:Choice Requires="wps">
             <w:drawing>
-              <wp:anchor distT="0" distB="0" distL="114300" distR="114300" simplePos="0" relativeHeight="251682816" behindDoc="0" locked="0" layoutInCell="1" allowOverlap="1">
+              <wp:anchor distT="0" distB="0" distL="114300" distR="114300" simplePos="0" relativeHeight="251680768" behindDoc="0" locked="0" layoutInCell="1" allowOverlap="1">
                 <wp:simplePos x="0" y="0"/>
                 <wp:positionH relativeFrom="column">
                   <wp:posOffset>781050</wp:posOffset>
@@ -3603,7 +3713,7 @@
           </mc:Choice>
           <mc:Fallback>
             <w:pict>
-              <v:line id="Straight Connector 22" o:spid="_x0000_s1026" o:spt="20" style="position:absolute;left:0pt;margin-left:61.5pt;margin-top:11.65pt;height:0pt;width:103.5pt;z-index:251682816;mso-width-relative:page;mso-height-relative:page;" filled="f" stroked="t" coordsize="21600,21600" o:gfxdata="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">
+              <v:line id="Straight Connector 22" o:spid="_x0000_s1026" o:spt="20" style="position:absolute;left:0pt;margin-left:61.5pt;margin-top:11.65pt;height:0pt;width:103.5pt;z-index:251680768;mso-width-relative:page;mso-height-relative:page;" filled="f" stroked="t" coordsize="21600,21600" o:gfxdata="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">
                 <v:fill on="f" focussize="0,0"/>
                 <v:stroke color="#000000 [3200]" joinstyle="round"/>
                 <v:imagedata o:title=""/>
@@ -3705,7 +3815,7 @@
         <mc:AlternateContent>
           <mc:Choice Requires="wps">
             <w:drawing>
-              <wp:anchor distT="0" distB="0" distL="114300" distR="114300" simplePos="0" relativeHeight="251686912" behindDoc="0" locked="0" layoutInCell="1" allowOverlap="1">
+              <wp:anchor distT="0" distB="0" distL="114300" distR="114300" simplePos="0" relativeHeight="251684864" behindDoc="0" locked="0" layoutInCell="1" allowOverlap="1">
                 <wp:simplePos x="0" y="0"/>
                 <wp:positionH relativeFrom="column">
                   <wp:posOffset>3418840</wp:posOffset>
@@ -3754,7 +3864,7 @@
           </mc:Choice>
           <mc:Fallback>
             <w:pict>
-              <v:line id="Straight Connector 22" o:spid="_x0000_s1026" o:spt="20" style="position:absolute;left:0pt;flip:y;margin-left:269.2pt;margin-top:6.2pt;height:0.85pt;width:181.75pt;z-index:251686912;mso-width-relative:page;mso-height-relative:page;" filled="f" stroked="t" coordsize="21600,21600" o:gfxdata="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">
+              <v:line id="Straight Connector 22" o:spid="_x0000_s1026" o:spt="20" style="position:absolute;left:0pt;flip:y;margin-left:269.2pt;margin-top:6.2pt;height:0.85pt;width:181.75pt;z-index:251684864;mso-width-relative:page;mso-height-relative:page;" filled="f" stroked="t" coordsize="21600,21600" o:gfxdata="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">
                 <v:fill on="f" focussize="0,0"/>
                 <v:stroke color="#000000 [3200]" joinstyle="round"/>
                 <v:imagedata o:title=""/>
@@ -3774,7 +3884,7 @@
         <mc:AlternateContent>
           <mc:Choice Requires="wps">
             <w:drawing>
-              <wp:anchor distT="0" distB="0" distL="114300" distR="114300" simplePos="0" relativeHeight="251683840" behindDoc="0" locked="0" layoutInCell="1" allowOverlap="1">
+              <wp:anchor distT="0" distB="0" distL="114300" distR="114300" simplePos="0" relativeHeight="251681792" behindDoc="0" locked="0" layoutInCell="1" allowOverlap="1">
                 <wp:simplePos x="0" y="0"/>
                 <wp:positionH relativeFrom="column">
                   <wp:posOffset>781050</wp:posOffset>
@@ -3823,7 +3933,7 @@
           </mc:Choice>
           <mc:Fallback>
             <w:pict>
-              <v:line id="Straight Connector 22" o:spid="_x0000_s1026" o:spt="20" style="position:absolute;left:0pt;margin-left:61.5pt;margin-top:11.5pt;height:0pt;width:103.5pt;z-index:251683840;mso-width-relative:page;mso-height-relative:page;" filled="f" stroked="t" coordsize="21600,21600" o:gfxdata="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">
+              <v:line id="Straight Connector 22" o:spid="_x0000_s1026" o:spt="20" style="position:absolute;left:0pt;margin-left:61.5pt;margin-top:11.5pt;height:0pt;width:103.5pt;z-index:251681792;mso-width-relative:page;mso-height-relative:page;" filled="f" stroked="t" coordsize="21600,21600" o:gfxdata="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">
                 <v:fill on="f" focussize="0,0"/>
                 <v:stroke color="#000000 [3200]" joinstyle="round"/>
                 <v:imagedata o:title=""/>
@@ -4055,7 +4165,7 @@
         <mc:AlternateContent>
           <mc:Choice Requires="wps">
             <w:drawing>
-              <wp:anchor distT="0" distB="0" distL="114300" distR="114300" simplePos="0" relativeHeight="251684864" behindDoc="0" locked="0" layoutInCell="1" allowOverlap="1">
+              <wp:anchor distT="0" distB="0" distL="114300" distR="114300" simplePos="0" relativeHeight="251682816" behindDoc="0" locked="0" layoutInCell="1" allowOverlap="1">
                 <wp:simplePos x="0" y="0"/>
                 <wp:positionH relativeFrom="column">
                   <wp:posOffset>352425</wp:posOffset>
@@ -4104,7 +4214,7 @@
           </mc:Choice>
           <mc:Fallback>
             <w:pict>
-              <v:line id="Straight Connector 22" o:spid="_x0000_s1026" o:spt="20" style="position:absolute;left:0pt;margin-left:27.75pt;margin-top:0.1pt;height:0pt;width:103.5pt;z-index:251684864;mso-width-relative:page;mso-height-relative:page;" filled="f" stroked="t" coordsize="21600,21600" o:gfxdata="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">
+              <v:line id="Straight Connector 22" o:spid="_x0000_s1026" o:spt="20" style="position:absolute;left:0pt;margin-left:27.75pt;margin-top:0.1pt;height:0pt;width:103.5pt;z-index:251682816;mso-width-relative:page;mso-height-relative:page;" filled="f" stroked="t" coordsize="21600,21600" o:gfxdata="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">
                 <v:fill on="f" focussize="0,0"/>
                 <v:stroke color="#000000 [3200]" joinstyle="round"/>
                 <v:imagedata o:title=""/>
@@ -4397,7 +4507,7 @@
         <mc:AlternateContent>
           <mc:Choice Requires="wps">
             <w:drawing>
-              <wp:anchor distT="0" distB="0" distL="114300" distR="114300" simplePos="0" relativeHeight="251687936" behindDoc="1" locked="0" layoutInCell="1" allowOverlap="1">
+              <wp:anchor distT="0" distB="0" distL="114300" distR="114300" simplePos="0" relativeHeight="251685888" behindDoc="1" locked="0" layoutInCell="1" allowOverlap="1">
                 <wp:simplePos x="0" y="0"/>
                 <wp:positionH relativeFrom="column">
                   <wp:posOffset>3160395</wp:posOffset>
@@ -4505,7 +4615,7 @@
           </mc:Choice>
           <mc:Fallback>
             <w:pict>
-              <v:shape id="_x0000_s1026" o:spid="_x0000_s1026" o:spt="202" type="#_x0000_t202" style="position:absolute;left:0pt;margin-left:248.85pt;margin-top:7.5pt;height:31.65pt;width:241.1pt;z-index:-251628544;mso-width-relative:page;mso-height-relative:page;" filled="f" stroked="f" coordsize="21600,21600" o:gfxdata="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">
+              <v:shape id="_x0000_s1026" o:spid="_x0000_s1026" o:spt="202" type="#_x0000_t202" style="position:absolute;left:0pt;margin-left:248.85pt;margin-top:7.5pt;height:31.65pt;width:241.1pt;z-index:-251630592;mso-width-relative:page;mso-height-relative:page;" filled="f" stroked="f" coordsize="21600,21600" o:gfxdata="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">
                 <v:fill on="f" focussize="0,0"/>
                 <v:stroke on="f" weight="0.5pt"/>
                 <v:imagedata o:title=""/>
@@ -4577,7 +4687,7 @@
         <mc:AlternateContent>
           <mc:Choice Requires="wps">
             <w:drawing>
-              <wp:anchor distT="0" distB="0" distL="114300" distR="114300" simplePos="0" relativeHeight="251667456" behindDoc="1" locked="0" layoutInCell="1" allowOverlap="1">
+              <wp:anchor distT="0" distB="0" distL="114300" distR="114300" simplePos="0" relativeHeight="251666432" behindDoc="1" locked="0" layoutInCell="1" allowOverlap="1">
                 <wp:simplePos x="0" y="0"/>
                 <wp:positionH relativeFrom="margin">
                   <wp:posOffset>13970</wp:posOffset>
@@ -4863,7 +4973,7 @@
           </mc:Choice>
           <mc:Fallback>
             <w:pict>
-              <v:shape id="_x0000_s1026" o:spid="_x0000_s1026" o:spt="202" type="#_x0000_t202" style="position:absolute;left:0pt;margin-left:1.1pt;margin-top:10.15pt;height:21.75pt;width:186.75pt;mso-position-horizontal-relative:margin;z-index:-251649024;mso-width-relative:page;mso-height-relative:page;" filled="f" stroked="f" coordsize="21600,21600" o:gfxdata="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">
+              <v:shape id="_x0000_s1026" o:spid="_x0000_s1026" o:spt="202" type="#_x0000_t202" style="position:absolute;left:0pt;margin-left:1.1pt;margin-top:10.15pt;height:21.75pt;width:186.75pt;mso-position-horizontal-relative:margin;z-index:-251650048;mso-width-relative:page;mso-height-relative:page;" filled="f" stroked="f" coordsize="21600,21600" o:gfxdata="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">
                 <v:fill on="f" focussize="0,0"/>
                 <v:stroke on="f" weight="0.5pt"/>
                 <v:imagedata o:title=""/>
@@ -5123,7 +5233,7 @@
         <mc:AlternateContent>
           <mc:Choice Requires="wps">
             <w:drawing>
-              <wp:anchor distT="0" distB="0" distL="114300" distR="114300" simplePos="0" relativeHeight="251685888" behindDoc="0" locked="0" layoutInCell="1" allowOverlap="1">
+              <wp:anchor distT="0" distB="0" distL="114300" distR="114300" simplePos="0" relativeHeight="251683840" behindDoc="0" locked="0" layoutInCell="1" allowOverlap="1">
                 <wp:simplePos x="0" y="0"/>
                 <wp:positionH relativeFrom="column">
                   <wp:posOffset>3794760</wp:posOffset>
@@ -5172,7 +5282,7 @@
           </mc:Choice>
           <mc:Fallback>
             <w:pict>
-              <v:line id="Straight Connector 22" o:spid="_x0000_s1026" o:spt="20" style="position:absolute;left:0pt;flip:y;margin-left:298.8pt;margin-top:11.3pt;height:0.6pt;width:133.75pt;z-index:251685888;mso-width-relative:page;mso-height-relative:page;" filled="f" stroked="t" coordsize="21600,21600" o:gfxdata="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">
+              <v:line id="Straight Connector 22" o:spid="_x0000_s1026" o:spt="20" style="position:absolute;left:0pt;flip:y;margin-left:298.8pt;margin-top:11.3pt;height:0.6pt;width:133.75pt;z-index:251683840;mso-width-relative:page;mso-height-relative:page;" filled="f" stroked="t" coordsize="21600,21600" o:gfxdata="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">
                 <v:fill on="f" focussize="0,0"/>
                 <v:stroke color="#000000 [3200]" joinstyle="round"/>
                 <v:imagedata o:title=""/>
@@ -5192,7 +5302,7 @@
         <mc:AlternateContent>
           <mc:Choice Requires="wps">
             <w:drawing>
-              <wp:anchor distT="0" distB="0" distL="114300" distR="114300" simplePos="0" relativeHeight="251681792" behindDoc="1" locked="0" layoutInCell="1" allowOverlap="1">
+              <wp:anchor distT="0" distB="0" distL="114300" distR="114300" simplePos="0" relativeHeight="251679744" behindDoc="1" locked="0" layoutInCell="1" allowOverlap="1">
                 <wp:simplePos x="0" y="0"/>
                 <wp:positionH relativeFrom="column">
                   <wp:posOffset>276860</wp:posOffset>
@@ -5242,7 +5352,7 @@
           </mc:Choice>
           <mc:Fallback>
             <w:pict>
-              <v:rect id="Rectangle 1" o:spid="_x0000_s1026" o:spt="1" alt="Description: Light upward diagonal" style="position:absolute;left:0pt;margin-left:21.8pt;margin-top:777.65pt;height:22.85pt;width:138.95pt;z-index:-251634688;mso-width-relative:page;mso-height-relative:page;" fillcolor="#75FFFF" filled="t" stroked="f" coordsize="21600,21600" o:gfxdata="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">
+              <v:rect id="Rectangle 1" o:spid="_x0000_s1026" o:spt="1" alt="Description: Light upward diagonal" style="position:absolute;left:0pt;margin-left:21.8pt;margin-top:777.65pt;height:22.85pt;width:138.95pt;z-index:-251636736;mso-width-relative:page;mso-height-relative:page;" fillcolor="#75FFFF" filled="t" stroked="f" coordsize="21600,21600" o:gfxdata="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">
                 <v:fill type="pattern" on="t" color2="#FFFFFF" o:title="Light Upward Diagonal" focussize="0,0" r:id="rId8"/>
                 <v:stroke on="f"/>
                 <v:imagedata o:title=""/>
@@ -5329,7 +5439,7 @@
         <mc:AlternateContent>
           <mc:Choice Requires="wps">
             <w:drawing>
-              <wp:anchor distT="0" distB="0" distL="114300" distR="114300" simplePos="0" relativeHeight="251680768" behindDoc="1" locked="0" layoutInCell="1" allowOverlap="1">
+              <wp:anchor distT="0" distB="0" distL="114300" distR="114300" simplePos="0" relativeHeight="251678720" behindDoc="1" locked="0" layoutInCell="1" allowOverlap="1">
                 <wp:simplePos x="0" y="0"/>
                 <wp:positionH relativeFrom="column">
                   <wp:posOffset>12065</wp:posOffset>
@@ -5413,7 +5523,7 @@
           </mc:Choice>
           <mc:Fallback>
             <w:pict>
-              <v:shape id="Text Box 3" o:spid="_x0000_s1026" o:spt="202" type="#_x0000_t202" style="position:absolute;left:0pt;margin-left:0.95pt;margin-top:643.4pt;height:23.05pt;width:140.05pt;z-index:-251635712;mso-width-relative:page;mso-height-relative:page;" filled="f" stroked="t" coordsize="21600,21600" o:gfxdata="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">
+              <v:shape id="Text Box 3" o:spid="_x0000_s1026" o:spt="202" type="#_x0000_t202" style="position:absolute;left:0pt;margin-left:0.95pt;margin-top:643.4pt;height:23.05pt;width:140.05pt;z-index:-251637760;mso-width-relative:page;mso-height-relative:page;" filled="f" stroked="t" coordsize="21600,21600" o:gfxdata="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">
                 <v:fill on="f" focussize="0,0"/>
                 <v:stroke color="#000000 [3213]" miterlimit="8" joinstyle="miter"/>
                 <v:imagedata o:title=""/>
@@ -5621,7 +5731,7 @@
         <mc:AlternateContent>
           <mc:Choice Requires="wps">
             <w:drawing>
-              <wp:anchor distT="0" distB="0" distL="114300" distR="114300" simplePos="0" relativeHeight="251679744" behindDoc="1" locked="0" layoutInCell="1" allowOverlap="1">
+              <wp:anchor distT="0" distB="0" distL="114300" distR="114300" simplePos="0" relativeHeight="251677696" behindDoc="1" locked="0" layoutInCell="1" allowOverlap="1">
                 <wp:simplePos x="0" y="0"/>
                 <wp:positionH relativeFrom="column">
                   <wp:posOffset>-581660</wp:posOffset>
@@ -5691,7 +5801,7 @@
           </mc:Choice>
           <mc:Fallback>
             <w:pict>
-              <v:shape id="_x0000_s1026" o:spid="_x0000_s1026" o:spt="202" type="#_x0000_t202" style="position:absolute;left:0pt;margin-left:-45.8pt;margin-top:2.1pt;height:25.8pt;width:139.95pt;z-index:-251636736;mso-width-relative:page;mso-height-relative:page;" filled="f" stroked="t" coordsize="21600,21600" o:gfxdata="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">
+              <v:shape id="_x0000_s1026" o:spid="_x0000_s1026" o:spt="202" type="#_x0000_t202" style="position:absolute;left:0pt;margin-left:-45.8pt;margin-top:2.1pt;height:25.8pt;width:139.95pt;z-index:-251638784;mso-width-relative:page;mso-height-relative:page;" filled="f" stroked="t" coordsize="21600,21600" o:gfxdata="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">
                 <v:fill on="f" focussize="0,0"/>
                 <v:stroke color="#000000 [3213]" miterlimit="8" joinstyle="miter"/>
                 <v:imagedata o:title=""/>
@@ -5732,7 +5842,7 @@
         <mc:AlternateContent>
           <mc:Choice Requires="wps">
             <w:drawing>
-              <wp:anchor distT="0" distB="0" distL="114300" distR="114300" simplePos="0" relativeHeight="251677696" behindDoc="1" locked="0" layoutInCell="1" allowOverlap="1">
+              <wp:anchor distT="0" distB="0" distL="114300" distR="114300" simplePos="0" relativeHeight="251675648" behindDoc="1" locked="0" layoutInCell="1" allowOverlap="1">
                 <wp:simplePos x="0" y="0"/>
                 <wp:positionH relativeFrom="column">
                   <wp:posOffset>-582295</wp:posOffset>
@@ -5782,7 +5892,7 @@
           </mc:Choice>
           <mc:Fallback>
             <w:pict>
-              <v:rect id="Rectangle 18" o:spid="_x0000_s1026" o:spt="1" alt="Description: Light upward diagonal" style="position:absolute;left:0pt;margin-left:-45.85pt;margin-top:1.75pt;height:25.8pt;width:139.95pt;z-index:-251638784;mso-width-relative:page;mso-height-relative:page;" fillcolor="#75FFFF" filled="t" stroked="f" coordsize="21600,21600" o:gfxdata="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">
+              <v:rect id="Rectangle 18" o:spid="_x0000_s1026" o:spt="1" alt="Description: Light upward diagonal" style="position:absolute;left:0pt;margin-left:-45.85pt;margin-top:1.75pt;height:25.8pt;width:139.95pt;z-index:-251640832;mso-width-relative:page;mso-height-relative:page;" fillcolor="#75FFFF" filled="t" stroked="f" coordsize="21600,21600" o:gfxdata="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">
                 <v:fill type="pattern" on="t" color2="#FFFFFF" o:title="Light Upward Diagonal" focussize="0,0" r:id="rId8"/>
                 <v:stroke on="f"/>
                 <v:imagedata o:title=""/>
@@ -5800,7 +5910,7 @@
         <mc:AlternateContent>
           <mc:Choice Requires="wps">
             <w:drawing>
-              <wp:anchor distT="0" distB="0" distL="114300" distR="114300" simplePos="0" relativeHeight="251669504" behindDoc="1" locked="0" layoutInCell="1" allowOverlap="1">
+              <wp:anchor distT="0" distB="0" distL="114300" distR="114300" simplePos="0" relativeHeight="251668480" behindDoc="1" locked="0" layoutInCell="1" allowOverlap="1">
                 <wp:simplePos x="0" y="0"/>
                 <wp:positionH relativeFrom="column">
                   <wp:posOffset>-794385</wp:posOffset>
@@ -5888,7 +5998,7 @@
           </mc:Choice>
           <mc:Fallback>
             <w:pict>
-              <v:shape id="Text Box 2" o:spid="_x0000_s1026" o:spt="202" type="#_x0000_t202" style="position:absolute;left:0pt;margin-left:-62.55pt;margin-top:44pt;height:21pt;width:189.75pt;z-index:-251646976;mso-width-relative:page;mso-height-relative:page;" filled="f" stroked="f" coordsize="21600,21600" o:gfxdata="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">
+              <v:shape id="Text Box 2" o:spid="_x0000_s1026" o:spt="202" type="#_x0000_t202" style="position:absolute;left:0pt;margin-left:-62.55pt;margin-top:44pt;height:21pt;width:189.75pt;z-index:-251648000;mso-width-relative:page;mso-height-relative:page;" filled="f" stroked="f" coordsize="21600,21600" o:gfxdata="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">
                 <v:fill on="f" focussize="0,0"/>
                 <v:stroke on="f" miterlimit="8" joinstyle="miter"/>
                 <v:imagedata o:title=""/>

</xml_diff>